<commit_message>
# CV Updated # EcomXpress Keys Added
</commit_message>
<xml_diff>
--- a/resources/files/softbin/individual/CV (IMON) - 05-12-2023.docx
+++ b/resources/files/softbin/individual/CV (IMON) - 05-12-2023.docx
@@ -4485,18 +4485,6 @@
           <w:bottom w:val="single" w:sz="4" w:space="1" w:color="auto"/>
         </w:pBdr>
         <w:spacing w:after="0"/>
-        <w:rPr>
-          <w:rFonts w:cstheme="minorHAnsi"/>
-          <w:b/>
-        </w:rPr>
-      </w:pPr>
-    </w:p>
-    <w:p>
-      <w:pPr>
-        <w:pBdr>
-          <w:bottom w:val="single" w:sz="4" w:space="1" w:color="auto"/>
-        </w:pBdr>
-        <w:spacing w:after="0"/>
         <w:jc w:val="both"/>
         <w:rPr>
           <w:rFonts w:cstheme="minorHAnsi"/>
@@ -4819,8 +4807,6 @@
           <w:t>ilannoor.institute/the-glorious-quran</w:t>
         </w:r>
       </w:hyperlink>
-      <w:bookmarkStart w:id="0" w:name="_GoBack"/>
-      <w:bookmarkEnd w:id="0"/>
       <w:r>
         <w:rPr>
           <w:rFonts w:cstheme="minorHAnsi"/>
@@ -5097,7 +5083,6 @@
         <w:rPr>
           <w:rFonts w:cstheme="minorHAnsi"/>
         </w:rPr>
-        <w:lastRenderedPageBreak/>
         <w:t>Facebook</w:t>
       </w:r>
       <w:r>
@@ -6401,7 +6386,7 @@
           <w:sz w:val="28"/>
           <w:szCs w:val="28"/>
         </w:rPr>
-        <w:t>0</w:t>
+        <w:t>10</w:t>
       </w:r>
       <w:r>
         <w:rPr>
@@ -6409,7 +6394,7 @@
           <w:sz w:val="28"/>
           <w:szCs w:val="28"/>
         </w:rPr>
-        <w:t>5</w:t>
+        <w:t>-</w:t>
       </w:r>
       <w:r>
         <w:rPr>
@@ -6417,7 +6402,7 @@
           <w:sz w:val="28"/>
           <w:szCs w:val="28"/>
         </w:rPr>
-        <w:t>-</w:t>
+        <w:t>0</w:t>
       </w:r>
       <w:r>
         <w:rPr>
@@ -6425,7 +6410,7 @@
           <w:sz w:val="28"/>
           <w:szCs w:val="28"/>
         </w:rPr>
-        <w:t>12</w:t>
+        <w:t>2</w:t>
       </w:r>
       <w:r>
         <w:rPr>
@@ -6457,8 +6442,10 @@
           <w:sz w:val="28"/>
           <w:szCs w:val="28"/>
         </w:rPr>
-        <w:t>3</w:t>
-      </w:r>
+        <w:t>4</w:t>
+      </w:r>
+      <w:bookmarkStart w:id="0" w:name="_GoBack"/>
+      <w:bookmarkEnd w:id="0"/>
       <w:r>
         <w:rPr>
           <w:rFonts w:cstheme="minorHAnsi"/>
@@ -8582,7 +8569,7 @@
 </file>
 
 <file path=customXml/itemProps1.xml><?xml version="1.0" encoding="utf-8"?>
-<ds:datastoreItem xmlns:ds="http://schemas.openxmlformats.org/officeDocument/2006/customXml" ds:itemID="{D268E3D6-DC9B-4F3E-9138-5FF6982247D5}">
+<ds:datastoreItem xmlns:ds="http://schemas.openxmlformats.org/officeDocument/2006/customXml" ds:itemID="{11FBBC3A-79F0-492C-B257-A8A8E31B9DB5}">
   <ds:schemaRefs>
     <ds:schemaRef ds:uri="http://schemas.openxmlformats.org/officeDocument/2006/bibliography"/>
   </ds:schemaRefs>

</xml_diff>